<commit_message>
unitest en laastste bugs
</commit_message>
<xml_diff>
--- a/USR Document GamerApp SE22.docx
+++ b/USR Document GamerApp SE22.docx
@@ -798,9 +798,6 @@
                 </w:rPr>
                 <w:alias w:val="Datum"/>
                 <w:id w:val="703864210"/>
-                <w:placeholder>
-                  <w:docPart w:val="CC64C6F3690B4D6F834382A4ECDC59EE"/>
-                </w:placeholder>
                 <w:dataBinding w:prefixMappings="xmlns:ns0='http://schemas.microsoft.com/office/2006/coverPageProps'" w:xpath="/ns0:CoverPageProperties[1]/ns0:PublishDate[1]" w:storeItemID="{55AF091B-3C7A-41E3-B477-F2FDAA23CFDA}"/>
                 <w:date w:fullDate="2014-11-28T00:00:00Z">
                   <w:dateFormat w:val="d-M-yyyy"/>
@@ -1635,7 +1632,10 @@
       </w:r>
       <w:proofErr w:type="spellEnd"/>
       <w:r>
-        <w:t xml:space="preserve"> inhoud te zien en de reacties de erop gegeven zijn. Hij zelf wil ook een reactie toevoegen dat hij het een leuk bericht </w:t>
+        <w:t xml:space="preserve"> inhoud te zien en de reacties de erop gegeven zijn. Hij zelf wil ook een reactie toevoegen dat hij het e</w:t>
+      </w:r>
+      <w:r>
+        <w:t xml:space="preserve">en leuk bericht </w:t>
       </w:r>
       <w:proofErr w:type="spellStart"/>
       <w:proofErr w:type="gramStart"/>
@@ -1648,13 +1648,8 @@
       </w:r>
       <w:proofErr w:type="spellEnd"/>
       <w:r>
-        <w:t xml:space="preserve"> typt </w:t>
+        <w:t xml:space="preserve"> typt de</w:t>
       </w:r>
-      <w:proofErr w:type="spellStart"/>
-      <w:r>
-        <w:t>dr</w:t>
-      </w:r>
-      <w:proofErr w:type="spellEnd"/>
       <w:r>
         <w:t xml:space="preserve"> reactie en plaats zijn reactie.</w:t>
       </w:r>
@@ -1676,24 +1671,22 @@
     </w:p>
     <w:p>
       <w:r>
-        <w:t xml:space="preserve">Freek kiest deze maand uit waar hij de top 100 van wil zien. Hij krijgt nu de top van games </w:t>
+        <w:t>Freek kiest deze maand uit waar hij de top 100 van wil zien. Hij krijgt nu de top van games te</w:t>
       </w:r>
-      <w:proofErr w:type="spellStart"/>
       <w:r>
-        <w:t>tezien</w:t>
+        <w:t xml:space="preserve"> </w:t>
       </w:r>
-      <w:proofErr w:type="spellEnd"/>
       <w:r>
-        <w:t xml:space="preserve">. Freek besluit zelf een top 100 te maken en hij voegt games </w:t>
+        <w:t>zien. Freek besluit zelf een top 100 te maken en hij voegt games toe.</w:t>
       </w:r>
-      <w:proofErr w:type="spellStart"/>
       <w:r>
-        <w:t>toe.Hij</w:t>
+        <w:t xml:space="preserve"> </w:t>
       </w:r>
-      <w:proofErr w:type="spellEnd"/>
       <w:r>
-        <w:t xml:space="preserve"> kiest welke game en geeft aan op welke positie die moet komen.</w:t>
+        <w:t>Hij kiest welke game en geeft aan op welke positie die moet komen.</w:t>
       </w:r>
+      <w:bookmarkStart w:id="6" w:name="_GoBack"/>
+      <w:bookmarkEnd w:id="6"/>
     </w:p>
     <w:p>
       <w:pPr>
@@ -1704,7 +1697,7 @@
       <w:pPr>
         <w:pStyle w:val="Kop1"/>
       </w:pPr>
-      <w:bookmarkStart w:id="6" w:name="_Toc404945568"/>
+      <w:bookmarkStart w:id="7" w:name="_Toc404945568"/>
       <w:r>
         <w:t xml:space="preserve">Functionele </w:t>
       </w:r>
@@ -1712,7 +1705,7 @@
       <w:r>
         <w:t>requirements</w:t>
       </w:r>
-      <w:bookmarkEnd w:id="6"/>
+      <w:bookmarkEnd w:id="7"/>
       <w:proofErr w:type="spellEnd"/>
     </w:p>
     <w:p/>
@@ -1849,7 +1842,7 @@
       <w:pPr>
         <w:pStyle w:val="Kop1"/>
       </w:pPr>
-      <w:bookmarkStart w:id="7" w:name="_Toc404945569"/>
+      <w:bookmarkStart w:id="8" w:name="_Toc404945569"/>
       <w:proofErr w:type="spellStart"/>
       <w:r>
         <w:t>Use</w:t>
@@ -1858,7 +1851,7 @@
       <w:r>
         <w:t xml:space="preserve"> cases</w:t>
       </w:r>
-      <w:bookmarkEnd w:id="7"/>
+      <w:bookmarkEnd w:id="8"/>
       <w:r>
         <w:t xml:space="preserve"> </w:t>
       </w:r>
@@ -3363,8 +3356,6 @@
               </w:rPr>
               <w:t>Berichten</w:t>
             </w:r>
-            <w:bookmarkStart w:id="8" w:name="_GoBack"/>
-            <w:bookmarkEnd w:id="8"/>
             <w:r>
               <w:rPr>
                 <w:rFonts w:cs="Arial"/>
@@ -6025,36 +6016,6 @@
         </w:p>
       </w:docPartBody>
     </w:docPart>
-    <w:docPart>
-      <w:docPartPr>
-        <w:name w:val="D775D1F47C444D7D928AA7F01CEC6F50"/>
-        <w:category>
-          <w:name w:val="Algemeen"/>
-          <w:gallery w:val="placeholder"/>
-        </w:category>
-        <w:types>
-          <w:type w:val="bbPlcHdr"/>
-        </w:types>
-        <w:behaviors>
-          <w:behavior w:val="content"/>
-        </w:behaviors>
-        <w:guid w:val="{E8CC066C-082C-4C53-98E3-891E95807E24}"/>
-      </w:docPartPr>
-      <w:docPartBody>
-        <w:p>
-          <w:pPr>
-            <w:pStyle w:val="D775D1F47C444D7D928AA7F01CEC6F50"/>
-          </w:pPr>
-          <w:r>
-            <w:rPr>
-              <w:b/>
-              <w:bCs/>
-            </w:rPr>
-            <w:t>[Geef de naam van de auteur op]</w:t>
-          </w:r>
-        </w:p>
-      </w:docPartBody>
-    </w:docPart>
   </w:docParts>
 </w:glossaryDocument>
 </file>
@@ -6118,6 +6079,7 @@
     <w:rsid w:val="00430323"/>
     <w:rsid w:val="00C562BA"/>
     <w:rsid w:val="00D57574"/>
+    <w:rsid w:val="00E34C60"/>
     <w:rsid w:val="00EE65FC"/>
   </w:rsids>
   <m:mathPr>
@@ -6876,7 +6838,7 @@
 </file>
 
 <file path=customXml/itemProps2.xml><?xml version="1.0" encoding="utf-8"?>
-<ds:datastoreItem xmlns:ds="http://schemas.openxmlformats.org/officeDocument/2006/customXml" ds:itemID="{04FF2831-3112-4867-AE09-49E147E3B27A}">
+<ds:datastoreItem xmlns:ds="http://schemas.openxmlformats.org/officeDocument/2006/customXml" ds:itemID="{80D9DE8D-528E-4F3B-84F6-9E61E2712013}">
   <ds:schemaRefs>
     <ds:schemaRef ds:uri="http://schemas.openxmlformats.org/officeDocument/2006/bibliography"/>
   </ds:schemaRefs>

</xml_diff>